<commit_message>
update phân tích dữ liệu
</commit_message>
<xml_diff>
--- a/Report.docx
+++ b/Report.docx
@@ -700,61 +700,7 @@
           <w:sz w:val="24"/>
           <w:szCs w:val="24"/>
         </w:rPr>
-        <w:t xml:space="preserve">Lê </w:t>
-      </w:r>
-      <w:proofErr w:type="spellStart"/>
-      <w:r>
-        <w:rPr>
-          <w:b w:val="0"/>
-          <w:sz w:val="24"/>
-          <w:szCs w:val="24"/>
-        </w:rPr>
-        <w:t>Hoàng</w:t>
-      </w:r>
-      <w:proofErr w:type="spellEnd"/>
-      <w:r>
-        <w:rPr>
-          <w:b w:val="0"/>
-          <w:sz w:val="24"/>
-          <w:szCs w:val="24"/>
-        </w:rPr>
-        <w:t xml:space="preserve"> </w:t>
-      </w:r>
-      <w:proofErr w:type="spellStart"/>
-      <w:r>
-        <w:rPr>
-          <w:b w:val="0"/>
-          <w:sz w:val="24"/>
-          <w:szCs w:val="24"/>
-        </w:rPr>
-        <w:t>Thịnh</w:t>
-      </w:r>
-      <w:proofErr w:type="spellEnd"/>
-      <w:r>
-        <w:rPr>
-          <w:b w:val="0"/>
-          <w:sz w:val="24"/>
-          <w:szCs w:val="24"/>
-        </w:rPr>
-        <w:t xml:space="preserve"> </w:t>
-      </w:r>
-      <w:proofErr w:type="spellStart"/>
-      <w:r>
-        <w:rPr>
-          <w:b w:val="0"/>
-          <w:sz w:val="24"/>
-          <w:szCs w:val="24"/>
-        </w:rPr>
-        <w:t>Phước</w:t>
-      </w:r>
-      <w:proofErr w:type="spellEnd"/>
-      <w:r>
-        <w:rPr>
-          <w:b w:val="0"/>
-          <w:sz w:val="24"/>
-          <w:szCs w:val="24"/>
-        </w:rPr>
-        <w:t xml:space="preserve"> – 19127518</w:t>
+        <w:t>Lê Hoàng Thịnh Phước – 19127518</w:t>
       </w:r>
     </w:p>
     <w:p>
@@ -1327,7 +1273,6 @@
               <w:t xml:space="preserve"> </w:t>
             </w:r>
             <w:proofErr w:type="spellStart"/>
-            <w:proofErr w:type="gramStart"/>
             <w:r>
               <w:rPr>
                 <w:rFonts w:asciiTheme="minorHAnsi" w:hAnsiTheme="minorHAnsi" w:cstheme="minorHAnsi"/>
@@ -1349,19 +1294,7 @@
                 <w:szCs w:val="20"/>
                 <w:u w:val="single"/>
               </w:rPr>
-              <w:t>(</w:t>
-            </w:r>
-            <w:proofErr w:type="gramEnd"/>
-            <w:r>
-              <w:rPr>
-                <w:rFonts w:asciiTheme="minorHAnsi" w:hAnsiTheme="minorHAnsi" w:cstheme="minorHAnsi"/>
-                <w:bCs/>
-                <w:iCs/>
-                <w:sz w:val="22"/>
-                <w:szCs w:val="20"/>
-                <w:u w:val="single"/>
-              </w:rPr>
-              <w:t>%)</w:t>
+              <w:t>(%)</w:t>
             </w:r>
           </w:p>
         </w:tc>
@@ -2422,64 +2355,8 @@
                 <w:sz w:val="22"/>
                 <w:szCs w:val="20"/>
               </w:rPr>
-              <w:t xml:space="preserve">Lê </w:t>
+              <w:t>Lê Hoàng Thịnh Phước</w:t>
             </w:r>
-            <w:proofErr w:type="spellStart"/>
-            <w:r>
-              <w:rPr>
-                <w:rFonts w:asciiTheme="minorHAnsi" w:hAnsiTheme="minorHAnsi" w:cstheme="minorHAnsi"/>
-                <w:bCs/>
-                <w:iCs/>
-                <w:sz w:val="22"/>
-                <w:szCs w:val="20"/>
-              </w:rPr>
-              <w:t>Hoàng</w:t>
-            </w:r>
-            <w:proofErr w:type="spellEnd"/>
-            <w:r>
-              <w:rPr>
-                <w:rFonts w:asciiTheme="minorHAnsi" w:hAnsiTheme="minorHAnsi" w:cstheme="minorHAnsi"/>
-                <w:bCs/>
-                <w:iCs/>
-                <w:sz w:val="22"/>
-                <w:szCs w:val="20"/>
-              </w:rPr>
-              <w:t xml:space="preserve"> </w:t>
-            </w:r>
-            <w:proofErr w:type="spellStart"/>
-            <w:r>
-              <w:rPr>
-                <w:rFonts w:asciiTheme="minorHAnsi" w:hAnsiTheme="minorHAnsi" w:cstheme="minorHAnsi"/>
-                <w:bCs/>
-                <w:iCs/>
-                <w:sz w:val="22"/>
-                <w:szCs w:val="20"/>
-              </w:rPr>
-              <w:t>Thịnh</w:t>
-            </w:r>
-            <w:proofErr w:type="spellEnd"/>
-            <w:r>
-              <w:rPr>
-                <w:rFonts w:asciiTheme="minorHAnsi" w:hAnsiTheme="minorHAnsi" w:cstheme="minorHAnsi"/>
-                <w:bCs/>
-                <w:iCs/>
-                <w:sz w:val="22"/>
-                <w:szCs w:val="20"/>
-              </w:rPr>
-              <w:t xml:space="preserve"> </w:t>
-            </w:r>
-            <w:proofErr w:type="spellStart"/>
-            <w:r>
-              <w:rPr>
-                <w:rFonts w:asciiTheme="minorHAnsi" w:hAnsiTheme="minorHAnsi" w:cstheme="minorHAnsi"/>
-                <w:bCs/>
-                <w:iCs/>
-                <w:sz w:val="22"/>
-                <w:szCs w:val="20"/>
-              </w:rPr>
-              <w:t>Phước</w:t>
-            </w:r>
-            <w:proofErr w:type="spellEnd"/>
           </w:p>
         </w:tc>
         <w:tc>
@@ -8420,6 +8297,7 @@
           <w:b w:val="0"/>
           <w:i/>
           <w:iCs/>
+          <w:noProof/>
           <w:color w:val="auto"/>
           <w:sz w:val="24"/>
           <w:szCs w:val="24"/>
@@ -9045,29 +8923,7 @@
           <w:sz w:val="22"/>
           <w:lang w:val="en-SG" w:eastAsia="en-SG"/>
         </w:rPr>
-        <w:t xml:space="preserve">                          </w:t>
-      </w:r>
-      <w:proofErr w:type="gramStart"/>
-      <w:r>
-        <w:rPr>
-          <w:rFonts w:asciiTheme="minorHAnsi" w:eastAsia="Times New Roman" w:hAnsiTheme="minorHAnsi" w:cstheme="minorHAnsi"/>
-          <w:b w:val="0"/>
-          <w:color w:val="auto"/>
-          <w:sz w:val="22"/>
-          <w:lang w:val="en-SG" w:eastAsia="en-SG"/>
-        </w:rPr>
-        <w:t>( 1</w:t>
-      </w:r>
-      <w:proofErr w:type="gramEnd"/>
-      <w:r>
-        <w:rPr>
-          <w:rFonts w:asciiTheme="minorHAnsi" w:eastAsia="Times New Roman" w:hAnsiTheme="minorHAnsi" w:cstheme="minorHAnsi"/>
-          <w:b w:val="0"/>
-          <w:color w:val="auto"/>
-          <w:sz w:val="22"/>
-          <w:lang w:val="en-SG" w:eastAsia="en-SG"/>
-        </w:rPr>
-        <w:t xml:space="preserve"> </w:t>
+        <w:t xml:space="preserve">                          ( 1 </w:t>
       </w:r>
       <w:proofErr w:type="spellStart"/>
       <w:r>
@@ -9915,33 +9771,7 @@
           <w:szCs w:val="24"/>
           <w:lang w:val="en-US"/>
         </w:rPr>
-        <w:t xml:space="preserve"> </w:t>
-      </w:r>
-      <w:proofErr w:type="spellStart"/>
-      <w:r>
-        <w:rPr>
-          <w:rFonts w:asciiTheme="minorHAnsi" w:eastAsia="Times New Roman" w:hAnsiTheme="minorHAnsi" w:cstheme="minorHAnsi"/>
-          <w:b w:val="0"/>
-          <w:bCs/>
-          <w:color w:val="000000"/>
-          <w:sz w:val="24"/>
-          <w:szCs w:val="24"/>
-          <w:lang w:val="en-US"/>
-        </w:rPr>
-        <w:t>thể</w:t>
-      </w:r>
-      <w:proofErr w:type="spellEnd"/>
-      <w:r>
-        <w:rPr>
-          <w:rFonts w:asciiTheme="minorHAnsi" w:eastAsia="Times New Roman" w:hAnsiTheme="minorHAnsi" w:cstheme="minorHAnsi"/>
-          <w:b w:val="0"/>
-          <w:bCs/>
-          <w:color w:val="000000"/>
-          <w:sz w:val="24"/>
-          <w:szCs w:val="24"/>
-          <w:lang w:val="en-US"/>
-        </w:rPr>
-        <w:t xml:space="preserve"> </w:t>
+        <w:t xml:space="preserve"> thể </w:t>
       </w:r>
       <w:proofErr w:type="spellStart"/>
       <w:r>
@@ -10253,33 +10083,7 @@
           <w:szCs w:val="24"/>
           <w:lang w:val="en-US"/>
         </w:rPr>
-        <w:t xml:space="preserve"> </w:t>
-      </w:r>
-      <w:proofErr w:type="spellStart"/>
-      <w:r>
-        <w:rPr>
-          <w:rFonts w:asciiTheme="minorHAnsi" w:eastAsia="Times New Roman" w:hAnsiTheme="minorHAnsi" w:cstheme="minorHAnsi"/>
-          <w:b w:val="0"/>
-          <w:bCs/>
-          <w:color w:val="000000"/>
-          <w:sz w:val="24"/>
-          <w:szCs w:val="24"/>
-          <w:lang w:val="en-US"/>
-        </w:rPr>
-        <w:t>thể</w:t>
-      </w:r>
-      <w:proofErr w:type="spellEnd"/>
-      <w:r>
-        <w:rPr>
-          <w:rFonts w:asciiTheme="minorHAnsi" w:eastAsia="Times New Roman" w:hAnsiTheme="minorHAnsi" w:cstheme="minorHAnsi"/>
-          <w:b w:val="0"/>
-          <w:bCs/>
-          <w:color w:val="000000"/>
-          <w:sz w:val="24"/>
-          <w:szCs w:val="24"/>
-          <w:lang w:val="en-US"/>
-        </w:rPr>
-        <w:t xml:space="preserve"> </w:t>
+        <w:t xml:space="preserve"> thể </w:t>
       </w:r>
       <w:proofErr w:type="spellStart"/>
       <w:r>
@@ -10331,33 +10135,7 @@
           <w:szCs w:val="24"/>
           <w:lang w:val="en-US"/>
         </w:rPr>
-        <w:t xml:space="preserve"> </w:t>
-      </w:r>
-      <w:proofErr w:type="spellStart"/>
-      <w:r>
-        <w:rPr>
-          <w:rFonts w:asciiTheme="minorHAnsi" w:eastAsia="Times New Roman" w:hAnsiTheme="minorHAnsi" w:cstheme="minorHAnsi"/>
-          <w:b w:val="0"/>
-          <w:bCs/>
-          <w:color w:val="000000"/>
-          <w:sz w:val="24"/>
-          <w:szCs w:val="24"/>
-          <w:lang w:val="en-US"/>
-        </w:rPr>
-        <w:t>đó</w:t>
-      </w:r>
-      <w:proofErr w:type="spellEnd"/>
-      <w:r>
-        <w:rPr>
-          <w:rFonts w:asciiTheme="minorHAnsi" w:eastAsia="Times New Roman" w:hAnsiTheme="minorHAnsi" w:cstheme="minorHAnsi"/>
-          <w:b w:val="0"/>
-          <w:bCs/>
-          <w:color w:val="000000"/>
-          <w:sz w:val="24"/>
-          <w:szCs w:val="24"/>
-          <w:lang w:val="en-US"/>
-        </w:rPr>
-        <w:t xml:space="preserve">. (30 link </w:t>
+        <w:t xml:space="preserve"> đó. (30 link </w:t>
       </w:r>
       <w:proofErr w:type="spellStart"/>
       <w:r>
@@ -10616,33 +10394,7 @@
           <w:szCs w:val="24"/>
           <w:lang w:val="en-US"/>
         </w:rPr>
-        <w:t xml:space="preserve"> </w:t>
-      </w:r>
-      <w:proofErr w:type="spellStart"/>
-      <w:r>
-        <w:rPr>
-          <w:rFonts w:asciiTheme="minorHAnsi" w:eastAsia="Times New Roman" w:hAnsiTheme="minorHAnsi" w:cstheme="minorHAnsi"/>
-          <w:b w:val="0"/>
-          <w:bCs/>
-          <w:color w:val="000000"/>
-          <w:sz w:val="24"/>
-          <w:szCs w:val="24"/>
-          <w:lang w:val="en-US"/>
-        </w:rPr>
-        <w:t>thể</w:t>
-      </w:r>
-      <w:proofErr w:type="spellEnd"/>
-      <w:r>
-        <w:rPr>
-          <w:rFonts w:asciiTheme="minorHAnsi" w:eastAsia="Times New Roman" w:hAnsiTheme="minorHAnsi" w:cstheme="minorHAnsi"/>
-          <w:b w:val="0"/>
-          <w:bCs/>
-          <w:color w:val="000000"/>
-          <w:sz w:val="24"/>
-          <w:szCs w:val="24"/>
-          <w:lang w:val="en-US"/>
-        </w:rPr>
-        <w:t xml:space="preserve"> </w:t>
+        <w:t xml:space="preserve"> thể </w:t>
       </w:r>
       <w:proofErr w:type="spellStart"/>
       <w:r>
@@ -10668,33 +10420,7 @@
           <w:szCs w:val="24"/>
           <w:lang w:val="en-US"/>
         </w:rPr>
-        <w:t xml:space="preserve"> </w:t>
-      </w:r>
-      <w:proofErr w:type="spellStart"/>
-      <w:r>
-        <w:rPr>
-          <w:rFonts w:asciiTheme="minorHAnsi" w:eastAsia="Times New Roman" w:hAnsiTheme="minorHAnsi" w:cstheme="minorHAnsi"/>
-          <w:b w:val="0"/>
-          <w:bCs/>
-          <w:color w:val="000000"/>
-          <w:sz w:val="24"/>
-          <w:szCs w:val="24"/>
-          <w:lang w:val="en-US"/>
-        </w:rPr>
-        <w:t>đó</w:t>
-      </w:r>
-      <w:proofErr w:type="spellEnd"/>
-      <w:r>
-        <w:rPr>
-          <w:rFonts w:asciiTheme="minorHAnsi" w:eastAsia="Times New Roman" w:hAnsiTheme="minorHAnsi" w:cstheme="minorHAnsi"/>
-          <w:b w:val="0"/>
-          <w:bCs/>
-          <w:color w:val="000000"/>
-          <w:sz w:val="24"/>
-          <w:szCs w:val="24"/>
-          <w:lang w:val="en-US"/>
-        </w:rPr>
-        <w:t xml:space="preserve"> </w:t>
+        <w:t xml:space="preserve"> đó </w:t>
       </w:r>
       <w:proofErr w:type="spellStart"/>
       <w:r>
@@ -11008,33 +10734,7 @@
           <w:szCs w:val="24"/>
           <w:lang w:val="en-US"/>
         </w:rPr>
-        <w:t xml:space="preserve"> </w:t>
-      </w:r>
-      <w:proofErr w:type="spellStart"/>
-      <w:r>
-        <w:rPr>
-          <w:rFonts w:asciiTheme="minorHAnsi" w:eastAsia="Times New Roman" w:hAnsiTheme="minorHAnsi" w:cstheme="minorHAnsi"/>
-          <w:b w:val="0"/>
-          <w:bCs/>
-          <w:color w:val="000000"/>
-          <w:sz w:val="24"/>
-          <w:szCs w:val="24"/>
-          <w:lang w:val="en-US"/>
-        </w:rPr>
-        <w:t>là</w:t>
-      </w:r>
-      <w:proofErr w:type="spellEnd"/>
-      <w:r>
-        <w:rPr>
-          <w:rFonts w:asciiTheme="minorHAnsi" w:eastAsia="Times New Roman" w:hAnsiTheme="minorHAnsi" w:cstheme="minorHAnsi"/>
-          <w:b w:val="0"/>
-          <w:bCs/>
-          <w:color w:val="000000"/>
-          <w:sz w:val="24"/>
-          <w:szCs w:val="24"/>
-          <w:lang w:val="en-US"/>
-        </w:rPr>
-        <w:t xml:space="preserve"> set (</w:t>
+        <w:t xml:space="preserve"> là set (</w:t>
       </w:r>
       <w:proofErr w:type="spellStart"/>
       <w:r>
@@ -11153,17 +10853,7 @@
           <w:color w:val="auto"/>
           <w:szCs w:val="26"/>
         </w:rPr>
-        <w:t xml:space="preserve"> </w:t>
-      </w:r>
-      <w:r>
-        <w:rPr>
-          <w:rFonts w:asciiTheme="minorHAnsi" w:hAnsiTheme="minorHAnsi" w:cstheme="minorHAnsi"/>
-          <w:b w:val="0"/>
-          <w:iCs/>
-          <w:color w:val="auto"/>
-          <w:szCs w:val="26"/>
-        </w:rPr>
-        <w:t>4</w:t>
+        <w:t xml:space="preserve"> 4</w:t>
       </w:r>
       <w:r>
         <w:rPr>
@@ -11296,33 +10986,7 @@
           <w:szCs w:val="24"/>
           <w:lang w:val="en-US"/>
         </w:rPr>
-        <w:t xml:space="preserve"> ra </w:t>
-      </w:r>
-      <w:proofErr w:type="spellStart"/>
-      <w:r>
-        <w:rPr>
-          <w:rFonts w:asciiTheme="minorHAnsi" w:eastAsia="Times New Roman" w:hAnsiTheme="minorHAnsi" w:cstheme="minorHAnsi"/>
-          <w:b w:val="0"/>
-          <w:bCs/>
-          <w:color w:val="000000"/>
-          <w:sz w:val="24"/>
-          <w:szCs w:val="24"/>
-          <w:lang w:val="en-US"/>
-        </w:rPr>
-        <w:t>tên</w:t>
-      </w:r>
-      <w:proofErr w:type="spellEnd"/>
-      <w:r>
-        <w:rPr>
-          <w:rFonts w:asciiTheme="minorHAnsi" w:eastAsia="Times New Roman" w:hAnsiTheme="minorHAnsi" w:cstheme="minorHAnsi"/>
-          <w:b w:val="0"/>
-          <w:bCs/>
-          <w:color w:val="000000"/>
-          <w:sz w:val="24"/>
-          <w:szCs w:val="24"/>
-          <w:lang w:val="en-US"/>
-        </w:rPr>
-        <w:t> </w:t>
+        <w:t xml:space="preserve"> ra tên </w:t>
       </w:r>
       <w:r>
         <w:rPr>
@@ -11662,33 +11326,7 @@
           <w:szCs w:val="24"/>
           <w:lang w:val="en-US"/>
         </w:rPr>
-        <w:t xml:space="preserve"> </w:t>
-      </w:r>
-      <w:proofErr w:type="spellStart"/>
-      <w:r>
-        <w:rPr>
-          <w:rFonts w:asciiTheme="minorHAnsi" w:eastAsia="Times New Roman" w:hAnsiTheme="minorHAnsi" w:cstheme="minorHAnsi"/>
-          <w:b w:val="0"/>
-          <w:bCs/>
-          <w:color w:val="000000"/>
-          <w:sz w:val="24"/>
-          <w:szCs w:val="24"/>
-          <w:lang w:val="en-US"/>
-        </w:rPr>
-        <w:t>là</w:t>
-      </w:r>
-      <w:proofErr w:type="spellEnd"/>
-      <w:r>
-        <w:rPr>
-          <w:rFonts w:asciiTheme="minorHAnsi" w:eastAsia="Times New Roman" w:hAnsiTheme="minorHAnsi" w:cstheme="minorHAnsi"/>
-          <w:b w:val="0"/>
-          <w:bCs/>
-          <w:color w:val="000000"/>
-          <w:sz w:val="24"/>
-          <w:szCs w:val="24"/>
-          <w:lang w:val="en-US"/>
-        </w:rPr>
-        <w:t xml:space="preserve"> set (</w:t>
+        <w:t xml:space="preserve"> là set (</w:t>
       </w:r>
       <w:proofErr w:type="spellStart"/>
       <w:r>
@@ -11806,17 +11444,7 @@
           <w:color w:val="auto"/>
           <w:szCs w:val="26"/>
         </w:rPr>
-        <w:t xml:space="preserve"> </w:t>
-      </w:r>
-      <w:r>
-        <w:rPr>
-          <w:rFonts w:asciiTheme="minorHAnsi" w:hAnsiTheme="minorHAnsi" w:cstheme="minorHAnsi"/>
-          <w:b w:val="0"/>
-          <w:iCs/>
-          <w:color w:val="auto"/>
-          <w:szCs w:val="26"/>
-        </w:rPr>
-        <w:t>5</w:t>
+        <w:t xml:space="preserve"> 5</w:t>
       </w:r>
       <w:r>
         <w:rPr>
@@ -12279,33 +11907,7 @@
           <w:szCs w:val="24"/>
           <w:lang w:val="en-US"/>
         </w:rPr>
-        <w:t xml:space="preserve"> </w:t>
-      </w:r>
-      <w:proofErr w:type="spellStart"/>
-      <w:r>
-        <w:rPr>
-          <w:rFonts w:asciiTheme="minorHAnsi" w:eastAsia="Times New Roman" w:hAnsiTheme="minorHAnsi" w:cstheme="minorHAnsi"/>
-          <w:b w:val="0"/>
-          <w:bCs/>
-          <w:color w:val="000000"/>
-          <w:sz w:val="24"/>
-          <w:szCs w:val="24"/>
-          <w:lang w:val="en-US"/>
-        </w:rPr>
-        <w:t>là</w:t>
-      </w:r>
-      <w:proofErr w:type="spellEnd"/>
-      <w:r>
-        <w:rPr>
-          <w:rFonts w:asciiTheme="minorHAnsi" w:eastAsia="Times New Roman" w:hAnsiTheme="minorHAnsi" w:cstheme="minorHAnsi"/>
-          <w:b w:val="0"/>
-          <w:bCs/>
-          <w:color w:val="000000"/>
-          <w:sz w:val="24"/>
-          <w:szCs w:val="24"/>
-          <w:lang w:val="en-US"/>
-        </w:rPr>
-        <w:t xml:space="preserve"> set (</w:t>
+        <w:t xml:space="preserve"> là set (</w:t>
       </w:r>
       <w:proofErr w:type="spellStart"/>
       <w:r>
@@ -12589,7 +12191,6 @@
         <w:t xml:space="preserve"> </w:t>
       </w:r>
       <w:proofErr w:type="spellStart"/>
-      <w:proofErr w:type="gramStart"/>
       <w:r>
         <w:rPr>
           <w:rFonts w:asciiTheme="minorHAnsi" w:hAnsiTheme="minorHAnsi" w:cstheme="minorHAnsi"/>
@@ -12624,22 +12225,7 @@
           <w:shd w:val="clear" w:color="auto" w:fill="EFF0F1"/>
           <w:lang w:val="en-US"/>
         </w:rPr>
-        <w:t>playlist</w:t>
-      </w:r>
-      <w:proofErr w:type="gramEnd"/>
-      <w:r>
-        <w:rPr>
-          <w:rFonts w:asciiTheme="minorHAnsi" w:eastAsia="Times New Roman" w:hAnsiTheme="minorHAnsi" w:cstheme="minorHAnsi"/>
-          <w:b w:val="0"/>
-          <w:bCs/>
-          <w:color w:val="000000"/>
-          <w:sz w:val="24"/>
-          <w:szCs w:val="24"/>
-          <w:bdr w:val="none" w:sz="0" w:space="0" w:color="auto" w:frame="1"/>
-          <w:shd w:val="clear" w:color="auto" w:fill="EFF0F1"/>
-          <w:lang w:val="en-US"/>
-        </w:rPr>
-        <w:t>_link</w:t>
+        <w:t>playlist_link</w:t>
       </w:r>
       <w:proofErr w:type="spellEnd"/>
       <w:r>
@@ -13084,17 +12670,7 @@
           <w:color w:val="auto"/>
           <w:szCs w:val="26"/>
         </w:rPr>
-        <w:t xml:space="preserve"> </w:t>
-      </w:r>
-      <w:r>
-        <w:rPr>
-          <w:rFonts w:asciiTheme="minorHAnsi" w:hAnsiTheme="minorHAnsi" w:cstheme="minorHAnsi"/>
-          <w:b w:val="0"/>
-          <w:iCs/>
-          <w:color w:val="auto"/>
-          <w:szCs w:val="26"/>
-        </w:rPr>
-        <w:t>6</w:t>
+        <w:t xml:space="preserve"> 6</w:t>
       </w:r>
       <w:r>
         <w:rPr>
@@ -13299,33 +12875,7 @@
           <w:szCs w:val="24"/>
           <w:lang w:val="en-US"/>
         </w:rPr>
-        <w:t xml:space="preserve"> </w:t>
-      </w:r>
-      <w:proofErr w:type="spellStart"/>
-      <w:r>
-        <w:rPr>
-          <w:rFonts w:asciiTheme="minorHAnsi" w:eastAsia="Times New Roman" w:hAnsiTheme="minorHAnsi" w:cstheme="minorHAnsi"/>
-          <w:b w:val="0"/>
-          <w:bCs/>
-          <w:color w:val="000000"/>
-          <w:sz w:val="24"/>
-          <w:szCs w:val="24"/>
-          <w:lang w:val="en-US"/>
-        </w:rPr>
-        <w:t>cập</w:t>
-      </w:r>
-      <w:proofErr w:type="spellEnd"/>
-      <w:r>
-        <w:rPr>
-          <w:rFonts w:asciiTheme="minorHAnsi" w:eastAsia="Times New Roman" w:hAnsiTheme="minorHAnsi" w:cstheme="minorHAnsi"/>
-          <w:b w:val="0"/>
-          <w:bCs/>
-          <w:color w:val="000000"/>
-          <w:sz w:val="24"/>
-          <w:szCs w:val="24"/>
-          <w:lang w:val="en-US"/>
-        </w:rPr>
-        <w:t xml:space="preserve"> </w:t>
+        <w:t xml:space="preserve"> cập </w:t>
       </w:r>
       <w:proofErr w:type="spellStart"/>
       <w:r>
@@ -13377,33 +12927,7 @@
           <w:szCs w:val="24"/>
           <w:lang w:val="en-US"/>
         </w:rPr>
-        <w:t xml:space="preserve"> link </w:t>
-      </w:r>
-      <w:proofErr w:type="spellStart"/>
-      <w:r>
-        <w:rPr>
-          <w:rFonts w:asciiTheme="minorHAnsi" w:eastAsia="Times New Roman" w:hAnsiTheme="minorHAnsi" w:cstheme="minorHAnsi"/>
-          <w:b w:val="0"/>
-          <w:bCs/>
-          <w:color w:val="000000"/>
-          <w:sz w:val="24"/>
-          <w:szCs w:val="24"/>
-          <w:lang w:val="en-US"/>
-        </w:rPr>
-        <w:t>trong</w:t>
-      </w:r>
-      <w:proofErr w:type="spellEnd"/>
-      <w:r>
-        <w:rPr>
-          <w:rFonts w:asciiTheme="minorHAnsi" w:eastAsia="Times New Roman" w:hAnsiTheme="minorHAnsi" w:cstheme="minorHAnsi"/>
-          <w:b w:val="0"/>
-          <w:bCs/>
-          <w:color w:val="000000"/>
-          <w:sz w:val="24"/>
-          <w:szCs w:val="24"/>
-          <w:lang w:val="en-US"/>
-        </w:rPr>
-        <w:t> </w:t>
+        <w:t xml:space="preserve"> link trong </w:t>
       </w:r>
       <w:proofErr w:type="spellStart"/>
       <w:r>
@@ -13549,17 +13073,7 @@
           <w:color w:val="auto"/>
           <w:szCs w:val="26"/>
         </w:rPr>
-        <w:t xml:space="preserve"> </w:t>
-      </w:r>
-      <w:r>
-        <w:rPr>
-          <w:rFonts w:asciiTheme="minorHAnsi" w:hAnsiTheme="minorHAnsi" w:cstheme="minorHAnsi"/>
-          <w:b w:val="0"/>
-          <w:iCs/>
-          <w:color w:val="auto"/>
-          <w:szCs w:val="26"/>
-        </w:rPr>
-        <w:t>7</w:t>
+        <w:t xml:space="preserve"> 7</w:t>
       </w:r>
       <w:r>
         <w:rPr>
@@ -13753,33 +13267,7 @@
           <w:szCs w:val="24"/>
           <w:lang w:val="en-US"/>
         </w:rPr>
-        <w:t xml:space="preserve"> </w:t>
-      </w:r>
-      <w:proofErr w:type="spellStart"/>
-      <w:r>
-        <w:rPr>
-          <w:rFonts w:asciiTheme="minorHAnsi" w:eastAsia="Times New Roman" w:hAnsiTheme="minorHAnsi" w:cstheme="minorHAnsi"/>
-          <w:b w:val="0"/>
-          <w:bCs/>
-          <w:color w:val="000000"/>
-          <w:sz w:val="24"/>
-          <w:szCs w:val="24"/>
-          <w:lang w:val="en-US"/>
-        </w:rPr>
-        <w:t>cập</w:t>
-      </w:r>
-      <w:proofErr w:type="spellEnd"/>
-      <w:r>
-        <w:rPr>
-          <w:rFonts w:asciiTheme="minorHAnsi" w:eastAsia="Times New Roman" w:hAnsiTheme="minorHAnsi" w:cstheme="minorHAnsi"/>
-          <w:b w:val="0"/>
-          <w:bCs/>
-          <w:color w:val="000000"/>
-          <w:sz w:val="24"/>
-          <w:szCs w:val="24"/>
-          <w:lang w:val="en-US"/>
-        </w:rPr>
-        <w:t xml:space="preserve"> </w:t>
+        <w:t xml:space="preserve"> cập </w:t>
       </w:r>
       <w:proofErr w:type="spellStart"/>
       <w:r>
@@ -13831,33 +13319,7 @@
           <w:szCs w:val="24"/>
           <w:lang w:val="en-US"/>
         </w:rPr>
-        <w:t xml:space="preserve"> link </w:t>
-      </w:r>
-      <w:proofErr w:type="spellStart"/>
-      <w:r>
-        <w:rPr>
-          <w:rFonts w:asciiTheme="minorHAnsi" w:eastAsia="Times New Roman" w:hAnsiTheme="minorHAnsi" w:cstheme="minorHAnsi"/>
-          <w:b w:val="0"/>
-          <w:bCs/>
-          <w:color w:val="000000"/>
-          <w:sz w:val="24"/>
-          <w:szCs w:val="24"/>
-          <w:lang w:val="en-US"/>
-        </w:rPr>
-        <w:t>trong</w:t>
-      </w:r>
-      <w:proofErr w:type="spellEnd"/>
-      <w:r>
-        <w:rPr>
-          <w:rFonts w:asciiTheme="minorHAnsi" w:eastAsia="Times New Roman" w:hAnsiTheme="minorHAnsi" w:cstheme="minorHAnsi"/>
-          <w:b w:val="0"/>
-          <w:bCs/>
-          <w:color w:val="000000"/>
-          <w:sz w:val="24"/>
-          <w:szCs w:val="24"/>
-          <w:lang w:val="en-US"/>
-        </w:rPr>
-        <w:t> </w:t>
+        <w:t xml:space="preserve"> link trong </w:t>
       </w:r>
       <w:proofErr w:type="spellStart"/>
       <w:r>
@@ -14221,33 +13683,7 @@
           <w:szCs w:val="24"/>
           <w:lang w:val="en-US"/>
         </w:rPr>
-        <w:t xml:space="preserve"> </w:t>
-      </w:r>
-      <w:proofErr w:type="spellStart"/>
-      <w:r>
-        <w:rPr>
-          <w:rFonts w:asciiTheme="minorHAnsi" w:eastAsia="Times New Roman" w:hAnsiTheme="minorHAnsi" w:cstheme="minorHAnsi"/>
-          <w:b w:val="0"/>
-          <w:bCs/>
-          <w:color w:val="000000"/>
-          <w:sz w:val="24"/>
-          <w:szCs w:val="24"/>
-          <w:lang w:val="en-US"/>
-        </w:rPr>
-        <w:t>cập</w:t>
-      </w:r>
-      <w:proofErr w:type="spellEnd"/>
-      <w:r>
-        <w:rPr>
-          <w:rFonts w:asciiTheme="minorHAnsi" w:eastAsia="Times New Roman" w:hAnsiTheme="minorHAnsi" w:cstheme="minorHAnsi"/>
-          <w:b w:val="0"/>
-          <w:bCs/>
-          <w:color w:val="000000"/>
-          <w:sz w:val="24"/>
-          <w:szCs w:val="24"/>
-          <w:lang w:val="en-US"/>
-        </w:rPr>
-        <w:t xml:space="preserve"> </w:t>
+        <w:t xml:space="preserve"> cập </w:t>
       </w:r>
       <w:proofErr w:type="spellStart"/>
       <w:r>
@@ -14299,33 +13735,7 @@
           <w:szCs w:val="24"/>
           <w:lang w:val="en-US"/>
         </w:rPr>
-        <w:t xml:space="preserve"> link </w:t>
-      </w:r>
-      <w:proofErr w:type="spellStart"/>
-      <w:r>
-        <w:rPr>
-          <w:rFonts w:asciiTheme="minorHAnsi" w:eastAsia="Times New Roman" w:hAnsiTheme="minorHAnsi" w:cstheme="minorHAnsi"/>
-          <w:b w:val="0"/>
-          <w:bCs/>
-          <w:color w:val="000000"/>
-          <w:sz w:val="24"/>
-          <w:szCs w:val="24"/>
-          <w:lang w:val="en-US"/>
-        </w:rPr>
-        <w:t>trong</w:t>
-      </w:r>
-      <w:proofErr w:type="spellEnd"/>
-      <w:r>
-        <w:rPr>
-          <w:rFonts w:asciiTheme="minorHAnsi" w:eastAsia="Times New Roman" w:hAnsiTheme="minorHAnsi" w:cstheme="minorHAnsi"/>
-          <w:b w:val="0"/>
-          <w:bCs/>
-          <w:color w:val="000000"/>
-          <w:sz w:val="24"/>
-          <w:szCs w:val="24"/>
-          <w:lang w:val="en-US"/>
-        </w:rPr>
-        <w:t> </w:t>
+        <w:t xml:space="preserve"> link trong </w:t>
       </w:r>
       <w:proofErr w:type="spellStart"/>
       <w:r>
@@ -17898,16 +17308,547 @@
     <w:p>
       <w:pPr>
         <w:pStyle w:val="ListParagraph"/>
+        <w:numPr>
+          <w:ilvl w:val="0"/>
+          <w:numId w:val="6"/>
+        </w:numPr>
         <w:spacing w:line="360" w:lineRule="auto"/>
-        <w:ind w:left="927"/>
-        <w:rPr>
-          <w:rFonts w:asciiTheme="minorHAnsi" w:hAnsiTheme="minorHAnsi" w:cstheme="minorHAnsi"/>
-          <w:b w:val="0"/>
-          <w:iCs/>
-          <w:color w:val="auto"/>
-          <w:sz w:val="24"/>
-        </w:rPr>
-      </w:pPr>
+        <w:rPr>
+          <w:rFonts w:asciiTheme="minorHAnsi" w:hAnsiTheme="minorHAnsi" w:cstheme="minorHAnsi"/>
+          <w:b w:val="0"/>
+          <w:iCs/>
+          <w:color w:val="auto"/>
+          <w:sz w:val="24"/>
+        </w:rPr>
+      </w:pPr>
+      <w:proofErr w:type="spellStart"/>
+      <w:r>
+        <w:rPr>
+          <w:rFonts w:asciiTheme="minorHAnsi" w:hAnsiTheme="minorHAnsi" w:cstheme="minorHAnsi"/>
+          <w:b w:val="0"/>
+          <w:iCs/>
+          <w:color w:val="auto"/>
+          <w:sz w:val="24"/>
+        </w:rPr>
+        <w:t>Vấn</w:t>
+      </w:r>
+      <w:proofErr w:type="spellEnd"/>
+      <w:r>
+        <w:rPr>
+          <w:rFonts w:asciiTheme="minorHAnsi" w:hAnsiTheme="minorHAnsi" w:cstheme="minorHAnsi"/>
+          <w:b w:val="0"/>
+          <w:iCs/>
+          <w:color w:val="auto"/>
+          <w:sz w:val="24"/>
+        </w:rPr>
+        <w:t xml:space="preserve"> </w:t>
+      </w:r>
+      <w:proofErr w:type="spellStart"/>
+      <w:r>
+        <w:rPr>
+          <w:rFonts w:asciiTheme="minorHAnsi" w:hAnsiTheme="minorHAnsi" w:cstheme="minorHAnsi"/>
+          <w:b w:val="0"/>
+          <w:iCs/>
+          <w:color w:val="auto"/>
+          <w:sz w:val="24"/>
+        </w:rPr>
+        <w:t>đề</w:t>
+      </w:r>
+      <w:proofErr w:type="spellEnd"/>
+      <w:r>
+        <w:rPr>
+          <w:rFonts w:asciiTheme="minorHAnsi" w:hAnsiTheme="minorHAnsi" w:cstheme="minorHAnsi"/>
+          <w:b w:val="0"/>
+          <w:iCs/>
+          <w:color w:val="auto"/>
+          <w:sz w:val="24"/>
+        </w:rPr>
+        <w:t xml:space="preserve"> </w:t>
+      </w:r>
+      <w:proofErr w:type="spellStart"/>
+      <w:r>
+        <w:rPr>
+          <w:rFonts w:asciiTheme="minorHAnsi" w:hAnsiTheme="minorHAnsi" w:cstheme="minorHAnsi"/>
+          <w:b w:val="0"/>
+          <w:iCs/>
+          <w:color w:val="auto"/>
+          <w:sz w:val="24"/>
+        </w:rPr>
+        <w:t>giá</w:t>
+      </w:r>
+      <w:proofErr w:type="spellEnd"/>
+      <w:r>
+        <w:rPr>
+          <w:rFonts w:asciiTheme="minorHAnsi" w:hAnsiTheme="minorHAnsi" w:cstheme="minorHAnsi"/>
+          <w:b w:val="0"/>
+          <w:iCs/>
+          <w:color w:val="auto"/>
+          <w:sz w:val="24"/>
+        </w:rPr>
+        <w:t xml:space="preserve"> </w:t>
+      </w:r>
+      <w:proofErr w:type="spellStart"/>
+      <w:r>
+        <w:rPr>
+          <w:rFonts w:asciiTheme="minorHAnsi" w:hAnsiTheme="minorHAnsi" w:cstheme="minorHAnsi"/>
+          <w:b w:val="0"/>
+          <w:iCs/>
+          <w:color w:val="auto"/>
+          <w:sz w:val="24"/>
+        </w:rPr>
+        <w:t>trị</w:t>
+      </w:r>
+      <w:proofErr w:type="spellEnd"/>
+      <w:r>
+        <w:rPr>
+          <w:rFonts w:asciiTheme="minorHAnsi" w:hAnsiTheme="minorHAnsi" w:cstheme="minorHAnsi"/>
+          <w:b w:val="0"/>
+          <w:iCs/>
+          <w:color w:val="auto"/>
+          <w:sz w:val="24"/>
+        </w:rPr>
+        <w:t xml:space="preserve"> </w:t>
+      </w:r>
+      <w:proofErr w:type="spellStart"/>
+      <w:r>
+        <w:rPr>
+          <w:rFonts w:asciiTheme="minorHAnsi" w:hAnsiTheme="minorHAnsi" w:cstheme="minorHAnsi"/>
+          <w:b w:val="0"/>
+          <w:iCs/>
+          <w:color w:val="auto"/>
+          <w:sz w:val="24"/>
+        </w:rPr>
+        <w:t>của</w:t>
+      </w:r>
+      <w:proofErr w:type="spellEnd"/>
+      <w:r>
+        <w:rPr>
+          <w:rFonts w:asciiTheme="minorHAnsi" w:hAnsiTheme="minorHAnsi" w:cstheme="minorHAnsi"/>
+          <w:b w:val="0"/>
+          <w:iCs/>
+          <w:color w:val="auto"/>
+          <w:sz w:val="24"/>
+        </w:rPr>
+        <w:t xml:space="preserve"> </w:t>
+      </w:r>
+      <w:proofErr w:type="spellStart"/>
+      <w:r>
+        <w:rPr>
+          <w:rFonts w:asciiTheme="minorHAnsi" w:hAnsiTheme="minorHAnsi" w:cstheme="minorHAnsi"/>
+          <w:b w:val="0"/>
+          <w:iCs/>
+          <w:color w:val="auto"/>
+          <w:sz w:val="24"/>
+        </w:rPr>
+        <w:t>dữ</w:t>
+      </w:r>
+      <w:proofErr w:type="spellEnd"/>
+      <w:r>
+        <w:rPr>
+          <w:rFonts w:asciiTheme="minorHAnsi" w:hAnsiTheme="minorHAnsi" w:cstheme="minorHAnsi"/>
+          <w:b w:val="0"/>
+          <w:iCs/>
+          <w:color w:val="auto"/>
+          <w:sz w:val="24"/>
+        </w:rPr>
+        <w:t xml:space="preserve"> </w:t>
+      </w:r>
+      <w:proofErr w:type="spellStart"/>
+      <w:r>
+        <w:rPr>
+          <w:rFonts w:asciiTheme="minorHAnsi" w:hAnsiTheme="minorHAnsi" w:cstheme="minorHAnsi"/>
+          <w:b w:val="0"/>
+          <w:iCs/>
+          <w:color w:val="auto"/>
+          <w:sz w:val="24"/>
+        </w:rPr>
+        <w:t>liệu</w:t>
+      </w:r>
+      <w:proofErr w:type="spellEnd"/>
+      <w:r>
+        <w:rPr>
+          <w:rFonts w:asciiTheme="minorHAnsi" w:hAnsiTheme="minorHAnsi" w:cstheme="minorHAnsi"/>
+          <w:b w:val="0"/>
+          <w:iCs/>
+          <w:color w:val="auto"/>
+          <w:sz w:val="24"/>
+        </w:rPr>
+        <w:t xml:space="preserve">: </w:t>
+      </w:r>
+      <w:proofErr w:type="spellStart"/>
+      <w:r>
+        <w:rPr>
+          <w:rFonts w:asciiTheme="minorHAnsi" w:hAnsiTheme="minorHAnsi" w:cstheme="minorHAnsi"/>
+          <w:b w:val="0"/>
+          <w:iCs/>
+          <w:color w:val="auto"/>
+          <w:sz w:val="24"/>
+        </w:rPr>
+        <w:t>với</w:t>
+      </w:r>
+      <w:proofErr w:type="spellEnd"/>
+      <w:r>
+        <w:rPr>
+          <w:rFonts w:asciiTheme="minorHAnsi" w:hAnsiTheme="minorHAnsi" w:cstheme="minorHAnsi"/>
+          <w:b w:val="0"/>
+          <w:iCs/>
+          <w:color w:val="auto"/>
+          <w:sz w:val="24"/>
+        </w:rPr>
+        <w:t xml:space="preserve"> </w:t>
+      </w:r>
+      <w:proofErr w:type="spellStart"/>
+      <w:r>
+        <w:rPr>
+          <w:rFonts w:asciiTheme="minorHAnsi" w:hAnsiTheme="minorHAnsi" w:cstheme="minorHAnsi"/>
+          <w:b w:val="0"/>
+          <w:iCs/>
+          <w:color w:val="auto"/>
+          <w:sz w:val="24"/>
+        </w:rPr>
+        <w:t>lượng</w:t>
+      </w:r>
+      <w:proofErr w:type="spellEnd"/>
+      <w:r>
+        <w:rPr>
+          <w:rFonts w:asciiTheme="minorHAnsi" w:hAnsiTheme="minorHAnsi" w:cstheme="minorHAnsi"/>
+          <w:b w:val="0"/>
+          <w:iCs/>
+          <w:color w:val="auto"/>
+          <w:sz w:val="24"/>
+        </w:rPr>
+        <w:t xml:space="preserve"> </w:t>
+      </w:r>
+      <w:proofErr w:type="spellStart"/>
+      <w:r>
+        <w:rPr>
+          <w:rFonts w:asciiTheme="minorHAnsi" w:hAnsiTheme="minorHAnsi" w:cstheme="minorHAnsi"/>
+          <w:b w:val="0"/>
+          <w:iCs/>
+          <w:color w:val="auto"/>
+          <w:sz w:val="24"/>
+        </w:rPr>
+        <w:t>dữ</w:t>
+      </w:r>
+      <w:proofErr w:type="spellEnd"/>
+      <w:r>
+        <w:rPr>
+          <w:rFonts w:asciiTheme="minorHAnsi" w:hAnsiTheme="minorHAnsi" w:cstheme="minorHAnsi"/>
+          <w:b w:val="0"/>
+          <w:iCs/>
+          <w:color w:val="auto"/>
+          <w:sz w:val="24"/>
+        </w:rPr>
+        <w:t xml:space="preserve"> </w:t>
+      </w:r>
+      <w:proofErr w:type="spellStart"/>
+      <w:r>
+        <w:rPr>
+          <w:rFonts w:asciiTheme="minorHAnsi" w:hAnsiTheme="minorHAnsi" w:cstheme="minorHAnsi"/>
+          <w:b w:val="0"/>
+          <w:iCs/>
+          <w:color w:val="auto"/>
+          <w:sz w:val="24"/>
+        </w:rPr>
+        <w:t>liệu</w:t>
+      </w:r>
+      <w:proofErr w:type="spellEnd"/>
+      <w:r>
+        <w:rPr>
+          <w:rFonts w:asciiTheme="minorHAnsi" w:hAnsiTheme="minorHAnsi" w:cstheme="minorHAnsi"/>
+          <w:b w:val="0"/>
+          <w:iCs/>
+          <w:color w:val="auto"/>
+          <w:sz w:val="24"/>
+        </w:rPr>
+        <w:t xml:space="preserve"> </w:t>
+      </w:r>
+      <w:proofErr w:type="spellStart"/>
+      <w:r>
+        <w:rPr>
+          <w:rFonts w:asciiTheme="minorHAnsi" w:hAnsiTheme="minorHAnsi" w:cstheme="minorHAnsi"/>
+          <w:b w:val="0"/>
+          <w:iCs/>
+          <w:color w:val="auto"/>
+          <w:sz w:val="24"/>
+        </w:rPr>
+        <w:t>lớn</w:t>
+      </w:r>
+      <w:proofErr w:type="spellEnd"/>
+      <w:r>
+        <w:rPr>
+          <w:rFonts w:asciiTheme="minorHAnsi" w:hAnsiTheme="minorHAnsi" w:cstheme="minorHAnsi"/>
+          <w:b w:val="0"/>
+          <w:iCs/>
+          <w:color w:val="auto"/>
+          <w:sz w:val="24"/>
+        </w:rPr>
+        <w:t xml:space="preserve">, </w:t>
+      </w:r>
+      <w:proofErr w:type="spellStart"/>
+      <w:r>
+        <w:rPr>
+          <w:rFonts w:asciiTheme="minorHAnsi" w:hAnsiTheme="minorHAnsi" w:cstheme="minorHAnsi"/>
+          <w:b w:val="0"/>
+          <w:iCs/>
+          <w:color w:val="auto"/>
+          <w:sz w:val="24"/>
+        </w:rPr>
+        <w:t>tạo</w:t>
+      </w:r>
+      <w:proofErr w:type="spellEnd"/>
+      <w:r>
+        <w:rPr>
+          <w:rFonts w:asciiTheme="minorHAnsi" w:hAnsiTheme="minorHAnsi" w:cstheme="minorHAnsi"/>
+          <w:b w:val="0"/>
+          <w:iCs/>
+          <w:color w:val="auto"/>
+          <w:sz w:val="24"/>
+        </w:rPr>
+        <w:t xml:space="preserve"> </w:t>
+      </w:r>
+      <w:proofErr w:type="spellStart"/>
+      <w:r>
+        <w:rPr>
+          <w:rFonts w:asciiTheme="minorHAnsi" w:hAnsiTheme="minorHAnsi" w:cstheme="minorHAnsi"/>
+          <w:b w:val="0"/>
+          <w:iCs/>
+          <w:color w:val="auto"/>
+          <w:sz w:val="24"/>
+        </w:rPr>
+        <w:t>ra</w:t>
+      </w:r>
+      <w:proofErr w:type="spellEnd"/>
+      <w:r>
+        <w:rPr>
+          <w:rFonts w:asciiTheme="minorHAnsi" w:hAnsiTheme="minorHAnsi" w:cstheme="minorHAnsi"/>
+          <w:b w:val="0"/>
+          <w:iCs/>
+          <w:color w:val="auto"/>
+          <w:sz w:val="24"/>
+        </w:rPr>
+        <w:t xml:space="preserve"> </w:t>
+      </w:r>
+      <w:proofErr w:type="spellStart"/>
+      <w:r>
+        <w:rPr>
+          <w:rFonts w:asciiTheme="minorHAnsi" w:hAnsiTheme="minorHAnsi" w:cstheme="minorHAnsi"/>
+          <w:b w:val="0"/>
+          <w:iCs/>
+          <w:color w:val="auto"/>
+          <w:sz w:val="24"/>
+        </w:rPr>
+        <w:t>được</w:t>
+      </w:r>
+      <w:proofErr w:type="spellEnd"/>
+      <w:r>
+        <w:rPr>
+          <w:rFonts w:asciiTheme="minorHAnsi" w:hAnsiTheme="minorHAnsi" w:cstheme="minorHAnsi"/>
+          <w:b w:val="0"/>
+          <w:iCs/>
+          <w:color w:val="auto"/>
+          <w:sz w:val="24"/>
+        </w:rPr>
+        <w:t xml:space="preserve"> </w:t>
+      </w:r>
+      <w:proofErr w:type="spellStart"/>
+      <w:r>
+        <w:rPr>
+          <w:rFonts w:asciiTheme="minorHAnsi" w:hAnsiTheme="minorHAnsi" w:cstheme="minorHAnsi"/>
+          <w:b w:val="0"/>
+          <w:iCs/>
+          <w:color w:val="auto"/>
+          <w:sz w:val="24"/>
+        </w:rPr>
+        <w:t>nhiều</w:t>
+      </w:r>
+      <w:proofErr w:type="spellEnd"/>
+      <w:r>
+        <w:rPr>
+          <w:rFonts w:asciiTheme="minorHAnsi" w:hAnsiTheme="minorHAnsi" w:cstheme="minorHAnsi"/>
+          <w:b w:val="0"/>
+          <w:iCs/>
+          <w:color w:val="auto"/>
+          <w:sz w:val="24"/>
+        </w:rPr>
+        <w:t xml:space="preserve"> insight </w:t>
+      </w:r>
+      <w:proofErr w:type="spellStart"/>
+      <w:r>
+        <w:rPr>
+          <w:rFonts w:asciiTheme="minorHAnsi" w:hAnsiTheme="minorHAnsi" w:cstheme="minorHAnsi"/>
+          <w:b w:val="0"/>
+          <w:iCs/>
+          <w:color w:val="auto"/>
+          <w:sz w:val="24"/>
+        </w:rPr>
+        <w:t>phụ</w:t>
+      </w:r>
+      <w:proofErr w:type="spellEnd"/>
+      <w:r>
+        <w:rPr>
+          <w:rFonts w:asciiTheme="minorHAnsi" w:hAnsiTheme="minorHAnsi" w:cstheme="minorHAnsi"/>
+          <w:b w:val="0"/>
+          <w:iCs/>
+          <w:color w:val="auto"/>
+          <w:sz w:val="24"/>
+        </w:rPr>
+        <w:t xml:space="preserve"> </w:t>
+      </w:r>
+      <w:proofErr w:type="spellStart"/>
+      <w:r>
+        <w:rPr>
+          <w:rFonts w:asciiTheme="minorHAnsi" w:hAnsiTheme="minorHAnsi" w:cstheme="minorHAnsi"/>
+          <w:b w:val="0"/>
+          <w:iCs/>
+          <w:color w:val="auto"/>
+          <w:sz w:val="24"/>
+        </w:rPr>
+        <w:t>vụ</w:t>
+      </w:r>
+      <w:proofErr w:type="spellEnd"/>
+      <w:r>
+        <w:rPr>
+          <w:rFonts w:asciiTheme="minorHAnsi" w:hAnsiTheme="minorHAnsi" w:cstheme="minorHAnsi"/>
+          <w:b w:val="0"/>
+          <w:iCs/>
+          <w:color w:val="auto"/>
+          <w:sz w:val="24"/>
+        </w:rPr>
+        <w:t xml:space="preserve"> </w:t>
+      </w:r>
+      <w:proofErr w:type="spellStart"/>
+      <w:r>
+        <w:rPr>
+          <w:rFonts w:asciiTheme="minorHAnsi" w:hAnsiTheme="minorHAnsi" w:cstheme="minorHAnsi"/>
+          <w:b w:val="0"/>
+          <w:iCs/>
+          <w:color w:val="auto"/>
+          <w:sz w:val="24"/>
+        </w:rPr>
+        <w:t>cho</w:t>
+      </w:r>
+      <w:proofErr w:type="spellEnd"/>
+      <w:r>
+        <w:rPr>
+          <w:rFonts w:asciiTheme="minorHAnsi" w:hAnsiTheme="minorHAnsi" w:cstheme="minorHAnsi"/>
+          <w:b w:val="0"/>
+          <w:iCs/>
+          <w:color w:val="auto"/>
+          <w:sz w:val="24"/>
+        </w:rPr>
+        <w:t xml:space="preserve"> </w:t>
+      </w:r>
+      <w:proofErr w:type="spellStart"/>
+      <w:r>
+        <w:rPr>
+          <w:rFonts w:asciiTheme="minorHAnsi" w:hAnsiTheme="minorHAnsi" w:cstheme="minorHAnsi"/>
+          <w:b w:val="0"/>
+          <w:iCs/>
+          <w:color w:val="auto"/>
+          <w:sz w:val="24"/>
+        </w:rPr>
+        <w:t>việc</w:t>
+      </w:r>
+      <w:proofErr w:type="spellEnd"/>
+      <w:r>
+        <w:rPr>
+          <w:rFonts w:asciiTheme="minorHAnsi" w:hAnsiTheme="minorHAnsi" w:cstheme="minorHAnsi"/>
+          <w:b w:val="0"/>
+          <w:iCs/>
+          <w:color w:val="auto"/>
+          <w:sz w:val="24"/>
+        </w:rPr>
+        <w:t xml:space="preserve"> </w:t>
+      </w:r>
+      <w:proofErr w:type="spellStart"/>
+      <w:r>
+        <w:rPr>
+          <w:rFonts w:asciiTheme="minorHAnsi" w:hAnsiTheme="minorHAnsi" w:cstheme="minorHAnsi"/>
+          <w:b w:val="0"/>
+          <w:iCs/>
+          <w:color w:val="auto"/>
+          <w:sz w:val="24"/>
+        </w:rPr>
+        <w:t>nghiên</w:t>
+      </w:r>
+      <w:proofErr w:type="spellEnd"/>
+      <w:r>
+        <w:rPr>
+          <w:rFonts w:asciiTheme="minorHAnsi" w:hAnsiTheme="minorHAnsi" w:cstheme="minorHAnsi"/>
+          <w:b w:val="0"/>
+          <w:iCs/>
+          <w:color w:val="auto"/>
+          <w:sz w:val="24"/>
+        </w:rPr>
+        <w:t xml:space="preserve"> </w:t>
+      </w:r>
+      <w:proofErr w:type="spellStart"/>
+      <w:r>
+        <w:rPr>
+          <w:rFonts w:asciiTheme="minorHAnsi" w:hAnsiTheme="minorHAnsi" w:cstheme="minorHAnsi"/>
+          <w:b w:val="0"/>
+          <w:iCs/>
+          <w:color w:val="auto"/>
+          <w:sz w:val="24"/>
+        </w:rPr>
+        <w:t>cứu</w:t>
+      </w:r>
+      <w:proofErr w:type="spellEnd"/>
+      <w:r>
+        <w:rPr>
+          <w:rFonts w:asciiTheme="minorHAnsi" w:hAnsiTheme="minorHAnsi" w:cstheme="minorHAnsi"/>
+          <w:b w:val="0"/>
+          <w:iCs/>
+          <w:color w:val="auto"/>
+          <w:sz w:val="24"/>
+        </w:rPr>
+        <w:t xml:space="preserve">, </w:t>
+      </w:r>
+      <w:proofErr w:type="spellStart"/>
+      <w:r>
+        <w:rPr>
+          <w:rFonts w:asciiTheme="minorHAnsi" w:hAnsiTheme="minorHAnsi" w:cstheme="minorHAnsi"/>
+          <w:b w:val="0"/>
+          <w:iCs/>
+          <w:color w:val="auto"/>
+          <w:sz w:val="24"/>
+        </w:rPr>
+        <w:t>kinh</w:t>
+      </w:r>
+      <w:proofErr w:type="spellEnd"/>
+      <w:r>
+        <w:rPr>
+          <w:rFonts w:asciiTheme="minorHAnsi" w:hAnsiTheme="minorHAnsi" w:cstheme="minorHAnsi"/>
+          <w:b w:val="0"/>
+          <w:iCs/>
+          <w:color w:val="auto"/>
+          <w:sz w:val="24"/>
+        </w:rPr>
+        <w:t xml:space="preserve"> </w:t>
+      </w:r>
+      <w:proofErr w:type="spellStart"/>
+      <w:r>
+        <w:rPr>
+          <w:rFonts w:asciiTheme="minorHAnsi" w:hAnsiTheme="minorHAnsi" w:cstheme="minorHAnsi"/>
+          <w:b w:val="0"/>
+          <w:iCs/>
+          <w:color w:val="auto"/>
+          <w:sz w:val="24"/>
+        </w:rPr>
+        <w:t>doanh</w:t>
+      </w:r>
+      <w:proofErr w:type="spellEnd"/>
+      <w:r>
+        <w:rPr>
+          <w:rFonts w:asciiTheme="minorHAnsi" w:hAnsiTheme="minorHAnsi" w:cstheme="minorHAnsi"/>
+          <w:b w:val="0"/>
+          <w:iCs/>
+          <w:color w:val="auto"/>
+          <w:sz w:val="24"/>
+        </w:rPr>
+        <w:t>,…</w:t>
+      </w:r>
     </w:p>
     <w:p>
       <w:pPr>
@@ -18431,6 +18372,7 @@
                 <w:color w:val="auto"/>
                 <w:sz w:val="24"/>
               </w:rPr>
+              <w:lastRenderedPageBreak/>
               <w:t>User.csv</w:t>
             </w:r>
           </w:p>
@@ -18543,7 +18485,6 @@
                 <w:color w:val="auto"/>
                 <w:sz w:val="24"/>
               </w:rPr>
-              <w:lastRenderedPageBreak/>
               <w:t>Track.csv</w:t>
             </w:r>
           </w:p>
@@ -19972,18 +19913,7 @@
           <w:color w:val="auto"/>
           <w:sz w:val="24"/>
         </w:rPr>
-        <w:t xml:space="preserve"> universal </w:t>
-      </w:r>
-      <w:proofErr w:type="gramStart"/>
-      <w:r>
-        <w:rPr>
-          <w:rFonts w:asciiTheme="minorHAnsi" w:hAnsiTheme="minorHAnsi" w:cstheme="minorHAnsi"/>
-          <w:b w:val="0"/>
-          <w:iCs/>
-          <w:color w:val="auto"/>
-          <w:sz w:val="24"/>
-        </w:rPr>
-        <w:t xml:space="preserve">( </w:t>
+        <w:t xml:space="preserve"> universal ( </w:t>
       </w:r>
       <w:proofErr w:type="spellStart"/>
       <w:r>
@@ -19997,7 +19927,6 @@
         <w:t>theo</w:t>
       </w:r>
       <w:proofErr w:type="spellEnd"/>
-      <w:proofErr w:type="gramEnd"/>
       <w:r>
         <w:rPr>
           <w:rFonts w:asciiTheme="minorHAnsi" w:hAnsiTheme="minorHAnsi" w:cstheme="minorHAnsi"/>
@@ -22373,7 +22302,6 @@
           <w:szCs w:val="24"/>
           <w:u w:val="single"/>
         </w:rPr>
-        <w:lastRenderedPageBreak/>
         <w:t>Tài</w:t>
       </w:r>
       <w:proofErr w:type="spellEnd"/>

</xml_diff>